<commit_message>
Alinhado o TabStop da numeração automática para condizer com os TCCs anteriores
</commit_message>
<xml_diff>
--- a/monografia/Capítulo 2.docx
+++ b/monografia/Capítulo 2.docx
@@ -16,6 +16,39 @@
           <w:sz w:val="24"/>
         </w:rPr>
       </w:pPr>
+      <w:r>
+        <w:rPr>
+          <w:rFonts w:ascii="Times New Roman" w:hAnsi="Times New Roman" w:cs="Times New Roman"/>
+          <w:b/>
+          <w:sz w:val="24"/>
+        </w:rPr>
+        <w:t>QT</w:t>
+      </w:r>
+    </w:p>
+    <w:p>
+      <w:pPr>
+        <w:spacing w:line="360" w:lineRule="auto"/>
+        <w:rPr>
+          <w:rFonts w:ascii="Times New Roman" w:hAnsi="Times New Roman" w:cs="Times New Roman"/>
+          <w:b/>
+          <w:sz w:val="24"/>
+        </w:rPr>
+      </w:pPr>
+    </w:p>
+    <w:p>
+      <w:pPr>
+        <w:pStyle w:val="ListParagraph"/>
+        <w:numPr>
+          <w:ilvl w:val="1"/>
+          <w:numId w:val="1"/>
+        </w:numPr>
+        <w:spacing w:line="360" w:lineRule="auto"/>
+        <w:rPr>
+          <w:rFonts w:ascii="Times New Roman" w:hAnsi="Times New Roman" w:cs="Times New Roman"/>
+          <w:b/>
+          <w:sz w:val="24"/>
+        </w:rPr>
+      </w:pPr>
       <w:bookmarkStart w:id="0" w:name="_GoBack"/>
       <w:bookmarkEnd w:id="0"/>
       <w:r>
@@ -24,7 +57,7 @@
           <w:b/>
           <w:sz w:val="24"/>
         </w:rPr>
-        <w:t>QT</w:t>
+        <w:t>SOBRE O QT</w:t>
       </w:r>
     </w:p>
     <w:p>
@@ -336,91 +369,115 @@
 <w:numbering xmlns:wpc="http://schemas.microsoft.com/office/word/2010/wordprocessingCanvas" xmlns:mc="http://schemas.openxmlformats.org/markup-compatibility/2006" xmlns:o="urn:schemas-microsoft-com:office:office" xmlns:r="http://schemas.openxmlformats.org/officeDocument/2006/relationships" xmlns:m="http://schemas.openxmlformats.org/officeDocument/2006/math" xmlns:v="urn:schemas-microsoft-com:vml" xmlns:wp14="http://schemas.microsoft.com/office/word/2010/wordprocessingDrawing" xmlns:wp="http://schemas.openxmlformats.org/drawingml/2006/wordprocessingDrawing" xmlns:w10="urn:schemas-microsoft-com:office:word" xmlns:w="http://schemas.openxmlformats.org/wordprocessingml/2006/main" xmlns:w14="http://schemas.microsoft.com/office/word/2010/wordml" xmlns:w15="http://schemas.microsoft.com/office/word/2012/wordml" xmlns:wpg="http://schemas.microsoft.com/office/word/2010/wordprocessingGroup" xmlns:wpi="http://schemas.microsoft.com/office/word/2010/wordprocessingInk" xmlns:wne="http://schemas.microsoft.com/office/word/2006/wordml" xmlns:wps="http://schemas.microsoft.com/office/word/2010/wordprocessingShape" mc:Ignorable="w14 w15 wp14">
   <w:abstractNum w:abstractNumId="0">
     <w:nsid w:val="55097D2C"/>
-    <w:multiLevelType w:val="hybridMultilevel"/>
-    <w:tmpl w:val="CD7CB358"/>
-    <w:lvl w:ilvl="0" w:tplc="370C106E">
+    <w:multiLevelType w:val="multilevel"/>
+    <w:tmpl w:val="0422E2C4"/>
+    <w:lvl w:ilvl="0">
       <w:start w:val="2"/>
       <w:numFmt w:val="decimal"/>
       <w:lvlText w:val="%1"/>
       <w:lvlJc w:val="left"/>
       <w:pPr>
-        <w:ind w:left="720" w:hanging="360"/>
+        <w:ind w:left="794" w:hanging="794"/>
       </w:pPr>
       <w:rPr>
         <w:rFonts w:hint="default"/>
       </w:rPr>
     </w:lvl>
-    <w:lvl w:ilvl="1" w:tplc="04160019" w:tentative="1">
-      <w:start w:val="1"/>
-      <w:numFmt w:val="lowerLetter"/>
-      <w:lvlText w:val="%2."/>
-      <w:lvlJc w:val="left"/>
-      <w:pPr>
-        <w:ind w:left="1440" w:hanging="360"/>
-      </w:pPr>
-    </w:lvl>
-    <w:lvl w:ilvl="2" w:tplc="0416001B" w:tentative="1">
-      <w:start w:val="1"/>
-      <w:numFmt w:val="lowerRoman"/>
-      <w:lvlText w:val="%3."/>
-      <w:lvlJc w:val="right"/>
-      <w:pPr>
-        <w:ind w:left="2160" w:hanging="180"/>
-      </w:pPr>
-    </w:lvl>
-    <w:lvl w:ilvl="3" w:tplc="0416000F" w:tentative="1">
+    <w:lvl w:ilvl="1">
       <w:start w:val="1"/>
       <w:numFmt w:val="decimal"/>
-      <w:lvlText w:val="%4."/>
+      <w:lvlText w:val="%1.%2"/>
       <w:lvlJc w:val="left"/>
       <w:pPr>
-        <w:ind w:left="2880" w:hanging="360"/>
-      </w:pPr>
+        <w:ind w:left="792" w:hanging="792"/>
+      </w:pPr>
+      <w:rPr>
+        <w:rFonts w:hint="default"/>
+      </w:rPr>
     </w:lvl>
-    <w:lvl w:ilvl="4" w:tplc="04160019" w:tentative="1">
-      <w:start w:val="1"/>
-      <w:numFmt w:val="lowerLetter"/>
-      <w:lvlText w:val="%5."/>
-      <w:lvlJc w:val="left"/>
-      <w:pPr>
-        <w:ind w:left="3600" w:hanging="360"/>
-      </w:pPr>
-    </w:lvl>
-    <w:lvl w:ilvl="5" w:tplc="0416001B" w:tentative="1">
-      <w:start w:val="1"/>
-      <w:numFmt w:val="lowerRoman"/>
-      <w:lvlText w:val="%6."/>
-      <w:lvlJc w:val="right"/>
-      <w:pPr>
-        <w:ind w:left="4320" w:hanging="180"/>
-      </w:pPr>
-    </w:lvl>
-    <w:lvl w:ilvl="6" w:tplc="0416000F" w:tentative="1">
+    <w:lvl w:ilvl="2">
       <w:start w:val="1"/>
       <w:numFmt w:val="decimal"/>
-      <w:lvlText w:val="%7."/>
+      <w:lvlText w:val="%1.%2.%3."/>
       <w:lvlJc w:val="left"/>
       <w:pPr>
-        <w:ind w:left="5040" w:hanging="360"/>
-      </w:pPr>
+        <w:ind w:left="1224" w:hanging="504"/>
+      </w:pPr>
+      <w:rPr>
+        <w:rFonts w:hint="default"/>
+      </w:rPr>
     </w:lvl>
-    <w:lvl w:ilvl="7" w:tplc="04160019" w:tentative="1">
+    <w:lvl w:ilvl="3">
       <w:start w:val="1"/>
-      <w:numFmt w:val="lowerLetter"/>
-      <w:lvlText w:val="%8."/>
+      <w:numFmt w:val="decimal"/>
+      <w:lvlText w:val="%1.%2.%3.%4."/>
       <w:lvlJc w:val="left"/>
       <w:pPr>
-        <w:ind w:left="5760" w:hanging="360"/>
-      </w:pPr>
+        <w:ind w:left="1728" w:hanging="648"/>
+      </w:pPr>
+      <w:rPr>
+        <w:rFonts w:hint="default"/>
+      </w:rPr>
     </w:lvl>
-    <w:lvl w:ilvl="8" w:tplc="0416001B" w:tentative="1">
+    <w:lvl w:ilvl="4">
       <w:start w:val="1"/>
-      <w:numFmt w:val="lowerRoman"/>
-      <w:lvlText w:val="%9."/>
-      <w:lvlJc w:val="right"/>
-      <w:pPr>
-        <w:ind w:left="6480" w:hanging="180"/>
-      </w:pPr>
+      <w:numFmt w:val="decimal"/>
+      <w:lvlText w:val="%1.%2.%3.%4.%5."/>
+      <w:lvlJc w:val="left"/>
+      <w:pPr>
+        <w:ind w:left="2232" w:hanging="792"/>
+      </w:pPr>
+      <w:rPr>
+        <w:rFonts w:hint="default"/>
+      </w:rPr>
+    </w:lvl>
+    <w:lvl w:ilvl="5">
+      <w:start w:val="1"/>
+      <w:numFmt w:val="decimal"/>
+      <w:lvlText w:val="%1.%2.%3.%4.%5.%6."/>
+      <w:lvlJc w:val="left"/>
+      <w:pPr>
+        <w:ind w:left="2736" w:hanging="936"/>
+      </w:pPr>
+      <w:rPr>
+        <w:rFonts w:hint="default"/>
+      </w:rPr>
+    </w:lvl>
+    <w:lvl w:ilvl="6">
+      <w:start w:val="1"/>
+      <w:numFmt w:val="decimal"/>
+      <w:lvlText w:val="%1.%2.%3.%4.%5.%6.%7."/>
+      <w:lvlJc w:val="left"/>
+      <w:pPr>
+        <w:ind w:left="3240" w:hanging="1080"/>
+      </w:pPr>
+      <w:rPr>
+        <w:rFonts w:hint="default"/>
+      </w:rPr>
+    </w:lvl>
+    <w:lvl w:ilvl="7">
+      <w:start w:val="1"/>
+      <w:numFmt w:val="decimal"/>
+      <w:lvlText w:val="%1.%2.%3.%4.%5.%6.%7.%8."/>
+      <w:lvlJc w:val="left"/>
+      <w:pPr>
+        <w:ind w:left="3744" w:hanging="1224"/>
+      </w:pPr>
+      <w:rPr>
+        <w:rFonts w:hint="default"/>
+      </w:rPr>
+    </w:lvl>
+    <w:lvl w:ilvl="8">
+      <w:start w:val="1"/>
+      <w:numFmt w:val="decimal"/>
+      <w:lvlText w:val="%1.%2.%3.%4.%5.%6.%7.%8.%9."/>
+      <w:lvlJc w:val="left"/>
+      <w:pPr>
+        <w:ind w:left="4320" w:hanging="1440"/>
+      </w:pPr>
+      <w:rPr>
+        <w:rFonts w:hint="default"/>
+      </w:rPr>
     </w:lvl>
   </w:abstractNum>
   <w:num w:numId="1">

</xml_diff>

<commit_message>
31_08 e adicionado gitignore para ~WRL*.tmp
</commit_message>
<xml_diff>
--- a/monografia/Capítulo 2.docx
+++ b/monografia/Capítulo 2.docx
@@ -22,7 +22,7 @@
           <w:b/>
           <w:sz w:val="24"/>
         </w:rPr>
-        <w:t>QT</w:t>
+        <w:t>FERRAMENTAS UTILIZADAS</w:t>
       </w:r>
     </w:p>
     <w:p>
@@ -49,29 +49,255 @@
           <w:sz w:val="24"/>
         </w:rPr>
       </w:pPr>
+      <w:r>
+        <w:rPr>
+          <w:rFonts w:ascii="Times New Roman" w:hAnsi="Times New Roman" w:cs="Times New Roman"/>
+          <w:b/>
+          <w:sz w:val="24"/>
+        </w:rPr>
+        <w:t>QT</w:t>
+      </w:r>
+    </w:p>
+    <w:p>
+      <w:pPr>
+        <w:spacing w:line="360" w:lineRule="auto"/>
+        <w:rPr>
+          <w:rFonts w:ascii="Times New Roman" w:hAnsi="Times New Roman" w:cs="Times New Roman"/>
+          <w:b/>
+          <w:sz w:val="24"/>
+        </w:rPr>
+      </w:pPr>
+    </w:p>
+    <w:p>
+      <w:pPr>
+        <w:spacing w:line="360" w:lineRule="auto"/>
+        <w:ind w:firstLine="708"/>
+        <w:rPr>
+          <w:rFonts w:ascii="Times New Roman" w:hAnsi="Times New Roman" w:cs="Times New Roman"/>
+          <w:sz w:val="24"/>
+        </w:rPr>
+      </w:pPr>
+      <w:r>
+        <w:rPr>
+          <w:rFonts w:ascii="Times New Roman" w:hAnsi="Times New Roman" w:cs="Times New Roman"/>
+          <w:sz w:val="24"/>
+        </w:rPr>
+        <w:t>Qt é um framework de desenvolvimento em C++ para a criação de aplicações GUI (</w:t>
+      </w:r>
+      <w:r>
+        <w:rPr>
+          <w:rFonts w:ascii="Times New Roman" w:hAnsi="Times New Roman" w:cs="Times New Roman"/>
+          <w:i/>
+          <w:sz w:val="24"/>
+        </w:rPr>
+        <w:t>Graphical User Interface</w:t>
+      </w:r>
+      <w:r>
+        <w:rPr>
+          <w:rFonts w:ascii="Times New Roman" w:hAnsi="Times New Roman" w:cs="Times New Roman"/>
+          <w:sz w:val="24"/>
+        </w:rPr>
+        <w:t>) multiplataforma utilizando a técnica “escreva uma vez, compile em qualquer lugar”</w:t>
+      </w:r>
+      <w:r>
+        <w:rPr>
+          <w:rFonts w:ascii="Times New Roman" w:hAnsi="Times New Roman" w:cs="Times New Roman"/>
+          <w:sz w:val="24"/>
+        </w:rPr>
+        <w:t>.</w:t>
+      </w:r>
+      <w:r>
+        <w:rPr>
+          <w:rFonts w:ascii="Times New Roman" w:hAnsi="Times New Roman" w:cs="Times New Roman"/>
+          <w:sz w:val="24"/>
+        </w:rPr>
+        <w:t xml:space="preserve"> (</w:t>
+      </w:r>
+      <w:r>
+        <w:rPr>
+          <w:rFonts w:ascii="Times New Roman" w:hAnsi="Times New Roman" w:cs="Times New Roman"/>
+          <w:sz w:val="24"/>
+        </w:rPr>
+        <w:t>BLANCHETTE; SUMMERFIELD, 2008).</w:t>
+      </w:r>
+      <w:r>
+        <w:rPr>
+          <w:rFonts w:ascii="Times New Roman" w:hAnsi="Times New Roman" w:cs="Times New Roman"/>
+          <w:sz w:val="24"/>
+        </w:rPr>
+        <w:t xml:space="preserve"> Seu intuito é de que programadores possam desenvolver aplicações utilizando apenas um código-fonte e compilando-o para as diversas plataformas nas quais seu programa será utilizado, sem alterações no código.</w:t>
+      </w:r>
+    </w:p>
+    <w:p>
+      <w:pPr>
+        <w:spacing w:line="360" w:lineRule="auto"/>
+        <w:ind w:firstLine="708"/>
+        <w:rPr>
+          <w:rFonts w:ascii="Times New Roman" w:hAnsi="Times New Roman" w:cs="Times New Roman"/>
+          <w:sz w:val="24"/>
+        </w:rPr>
+      </w:pPr>
+      <w:r>
+        <w:rPr>
+          <w:rFonts w:ascii="Times New Roman" w:hAnsi="Times New Roman" w:cs="Times New Roman"/>
+          <w:sz w:val="24"/>
+        </w:rPr>
+        <w:t>O Qt teve seu primeiro lançamento público em maio de 1995. Esta foi inicialmente desenvolvida por Haavard Nord e Eirik Chambe-Eng. (</w:t>
+      </w:r>
+      <w:r>
+        <w:rPr>
+          <w:rFonts w:ascii="Times New Roman" w:hAnsi="Times New Roman" w:cs="Times New Roman"/>
+          <w:sz w:val="24"/>
+        </w:rPr>
+        <w:t>BLANCHETTE; SUMMERFIELD, 2008).</w:t>
+      </w:r>
+      <w:r>
+        <w:rPr>
+          <w:rFonts w:ascii="Times New Roman" w:hAnsi="Times New Roman" w:cs="Times New Roman"/>
+          <w:sz w:val="24"/>
+        </w:rPr>
+        <w:t xml:space="preserve"> Desde então, o Qt tem aumentado </w:t>
+      </w:r>
+      <w:r>
+        <w:rPr>
+          <w:rFonts w:ascii="Times New Roman" w:hAnsi="Times New Roman" w:cs="Times New Roman"/>
+          <w:sz w:val="24"/>
+        </w:rPr>
+        <w:t xml:space="preserve">cada vez mais </w:t>
+      </w:r>
+      <w:r>
+        <w:rPr>
+          <w:rFonts w:ascii="Times New Roman" w:hAnsi="Times New Roman" w:cs="Times New Roman"/>
+          <w:sz w:val="24"/>
+        </w:rPr>
+        <w:t>sua popularidade</w:t>
+      </w:r>
+      <w:r>
+        <w:rPr>
+          <w:rFonts w:ascii="Times New Roman" w:hAnsi="Times New Roman" w:cs="Times New Roman"/>
+          <w:sz w:val="24"/>
+        </w:rPr>
+        <w:t xml:space="preserve">, </w:t>
+      </w:r>
+      <w:r>
+        <w:rPr>
+          <w:rFonts w:ascii="Times New Roman" w:hAnsi="Times New Roman" w:cs="Times New Roman"/>
+          <w:sz w:val="24"/>
+        </w:rPr>
+        <w:t>sendo a plataforma utilizada na criação de diversos softwares de renome, como Amazon Kindle, Google Earth, Guitar Pro, KDE, EA Origin, Oracle VirtualBox e Wireshark (WIKIPEDIA, 2014a).</w:t>
+      </w:r>
+    </w:p>
+    <w:p>
+      <w:pPr>
+        <w:spacing w:line="360" w:lineRule="auto"/>
+        <w:ind w:firstLine="708"/>
+        <w:rPr>
+          <w:rFonts w:ascii="Times New Roman" w:hAnsi="Times New Roman" w:cs="Times New Roman"/>
+          <w:sz w:val="24"/>
+        </w:rPr>
+      </w:pPr>
+      <w:r>
+        <w:rPr>
+          <w:rFonts w:ascii="Times New Roman" w:hAnsi="Times New Roman" w:cs="Times New Roman"/>
+          <w:sz w:val="24"/>
+        </w:rPr>
+        <w:t>Atualmente, o Qt é capaz de compilar aplicações para sistemas desktop, como Windows, Mac OS X e distribuições Linux, assim como algumas plataformas mobile, como Android, iOS, Windows CE e BlackBerry</w:t>
+      </w:r>
+      <w:r>
+        <w:rPr>
+          <w:rFonts w:ascii="Times New Roman" w:hAnsi="Times New Roman" w:cs="Times New Roman"/>
+          <w:sz w:val="24"/>
+        </w:rPr>
+        <w:t xml:space="preserve"> (QTPROJECT, 2014b)</w:t>
+      </w:r>
+      <w:r>
+        <w:rPr>
+          <w:rFonts w:ascii="Times New Roman" w:hAnsi="Times New Roman" w:cs="Times New Roman"/>
+          <w:sz w:val="24"/>
+        </w:rPr>
+        <w:t xml:space="preserve">. Até o presente momento está em processo de desenvolvimento o suporte para Windows Runtime (WinRT), permitindo a compilação para Windows Phone e </w:t>
+      </w:r>
+      <w:r>
+        <w:rPr>
+          <w:rFonts w:ascii="Times New Roman" w:hAnsi="Times New Roman" w:cs="Times New Roman"/>
+          <w:sz w:val="24"/>
+        </w:rPr>
+        <w:t>utilização da interface MetroUI</w:t>
+      </w:r>
       <w:bookmarkStart w:id="0" w:name="_GoBack"/>
       <w:bookmarkEnd w:id="0"/>
       <w:r>
         <w:rPr>
           <w:rFonts w:ascii="Times New Roman" w:hAnsi="Times New Roman" w:cs="Times New Roman"/>
-          <w:b/>
-          <w:sz w:val="24"/>
-        </w:rPr>
-        <w:t>SOBRE O QT</w:t>
+          <w:sz w:val="24"/>
+        </w:rPr>
+        <w:t xml:space="preserve"> das versões Windows 8 e Windows 8.1.</w:t>
+      </w:r>
+      <w:r>
+        <w:rPr>
+          <w:rFonts w:ascii="Times New Roman" w:hAnsi="Times New Roman" w:cs="Times New Roman"/>
+          <w:sz w:val="24"/>
+        </w:rPr>
+        <w:t xml:space="preserve"> (</w:t>
+      </w:r>
+      <w:r>
+        <w:rPr>
+          <w:rFonts w:ascii="Times New Roman" w:hAnsi="Times New Roman" w:cs="Times New Roman"/>
+          <w:sz w:val="24"/>
+        </w:rPr>
+        <w:t>QT PROJECT, 2014a</w:t>
+      </w:r>
+      <w:r>
+        <w:rPr>
+          <w:rFonts w:ascii="Times New Roman" w:hAnsi="Times New Roman" w:cs="Times New Roman"/>
+          <w:sz w:val="24"/>
+        </w:rPr>
+        <w:t>).</w:t>
       </w:r>
     </w:p>
     <w:p>
       <w:pPr>
         <w:spacing w:line="360" w:lineRule="auto"/>
-        <w:rPr>
-          <w:rFonts w:ascii="Times New Roman" w:hAnsi="Times New Roman" w:cs="Times New Roman"/>
-          <w:b/>
+        <w:ind w:firstLine="708"/>
+        <w:rPr>
+          <w:rFonts w:ascii="Times New Roman" w:hAnsi="Times New Roman" w:cs="Times New Roman"/>
           <w:sz w:val="24"/>
         </w:rPr>
       </w:pPr>
     </w:p>
     <w:p>
       <w:pPr>
+        <w:pStyle w:val="ListParagraph"/>
+        <w:numPr>
+          <w:ilvl w:val="1"/>
+          <w:numId w:val="1"/>
+        </w:numPr>
+        <w:spacing w:line="360" w:lineRule="auto"/>
+        <w:rPr>
+          <w:rFonts w:ascii="Times New Roman" w:hAnsi="Times New Roman" w:cs="Times New Roman"/>
+          <w:sz w:val="24"/>
+        </w:rPr>
+      </w:pPr>
+      <w:r>
+        <w:rPr>
+          <w:rFonts w:ascii="Times New Roman" w:hAnsi="Times New Roman" w:cs="Times New Roman"/>
+          <w:b/>
+          <w:sz w:val="24"/>
+        </w:rPr>
+        <w:t>QT CREATOR</w:t>
+      </w:r>
+    </w:p>
+    <w:p>
+      <w:pPr>
+        <w:spacing w:line="360" w:lineRule="auto"/>
+        <w:rPr>
+          <w:rFonts w:ascii="Times New Roman" w:hAnsi="Times New Roman" w:cs="Times New Roman"/>
+          <w:sz w:val="24"/>
+        </w:rPr>
+      </w:pPr>
+    </w:p>
+    <w:p>
+      <w:pPr>
         <w:spacing w:line="360" w:lineRule="auto"/>
         <w:ind w:firstLine="708"/>
         <w:rPr>
@@ -84,175 +310,53 @@
           <w:rFonts w:ascii="Times New Roman" w:hAnsi="Times New Roman" w:cs="Times New Roman"/>
           <w:sz w:val="24"/>
         </w:rPr>
-        <w:t>Qt é um framework de desenvolvimento em C++ para a criação de aplicações GUI (</w:t>
-      </w:r>
-      <w:r>
-        <w:rPr>
-          <w:rFonts w:ascii="Times New Roman" w:hAnsi="Times New Roman" w:cs="Times New Roman"/>
-          <w:i/>
-          <w:sz w:val="24"/>
-        </w:rPr>
-        <w:t>Graphical User Interface</w:t>
-      </w:r>
-      <w:r>
-        <w:rPr>
-          <w:rFonts w:ascii="Times New Roman" w:hAnsi="Times New Roman" w:cs="Times New Roman"/>
-          <w:sz w:val="24"/>
-        </w:rPr>
-        <w:t>) multiplataforma utilizando a técnica “escreva uma vez, compile em qualquer lugar”</w:t>
-      </w:r>
-      <w:r>
-        <w:rPr>
-          <w:rFonts w:ascii="Times New Roman" w:hAnsi="Times New Roman" w:cs="Times New Roman"/>
-          <w:sz w:val="24"/>
-        </w:rPr>
-        <w:t>.</w:t>
-      </w:r>
-      <w:r>
-        <w:rPr>
-          <w:rFonts w:ascii="Times New Roman" w:hAnsi="Times New Roman" w:cs="Times New Roman"/>
-          <w:sz w:val="24"/>
-        </w:rPr>
-        <w:t xml:space="preserve"> (</w:t>
-      </w:r>
-      <w:r>
-        <w:rPr>
-          <w:rFonts w:ascii="Times New Roman" w:hAnsi="Times New Roman" w:cs="Times New Roman"/>
-          <w:sz w:val="24"/>
-        </w:rPr>
-        <w:t>BLANCHETTE; SUMMERFIELD, 2008).</w:t>
-      </w:r>
-      <w:r>
-        <w:rPr>
-          <w:rFonts w:ascii="Times New Roman" w:hAnsi="Times New Roman" w:cs="Times New Roman"/>
-          <w:sz w:val="24"/>
-        </w:rPr>
-        <w:t xml:space="preserve"> Seu intuito é de que programadores possam desenvolver aplicações utilizando apenas um código-fonte e compilando-o para as diversas plataformas nas quais seu programa será utilizado, sem alterações no código.</w:t>
-      </w:r>
-    </w:p>
-    <w:p>
-      <w:pPr>
-        <w:spacing w:line="360" w:lineRule="auto"/>
-        <w:ind w:firstLine="708"/>
-        <w:rPr>
-          <w:rFonts w:ascii="Times New Roman" w:hAnsi="Times New Roman" w:cs="Times New Roman"/>
-          <w:sz w:val="24"/>
-        </w:rPr>
-      </w:pPr>
-      <w:r>
-        <w:rPr>
-          <w:rFonts w:ascii="Times New Roman" w:hAnsi="Times New Roman" w:cs="Times New Roman"/>
-          <w:sz w:val="24"/>
-        </w:rPr>
-        <w:t>O Qt teve seu primeiro lançamento público em maio de 1995. Esta foi inicialmente desenvolvida por Haavard Nord e Eirik Chambe-Eng. (</w:t>
-      </w:r>
-      <w:r>
-        <w:rPr>
-          <w:rFonts w:ascii="Times New Roman" w:hAnsi="Times New Roman" w:cs="Times New Roman"/>
-          <w:sz w:val="24"/>
-        </w:rPr>
-        <w:t>BLANCHETTE; SUMMERFIELD, 2008).</w:t>
-      </w:r>
-      <w:r>
-        <w:rPr>
-          <w:rFonts w:ascii="Times New Roman" w:hAnsi="Times New Roman" w:cs="Times New Roman"/>
-          <w:sz w:val="24"/>
-        </w:rPr>
-        <w:t xml:space="preserve"> Desde então, o Qt tem aumentado </w:t>
-      </w:r>
-      <w:r>
-        <w:rPr>
-          <w:rFonts w:ascii="Times New Roman" w:hAnsi="Times New Roman" w:cs="Times New Roman"/>
-          <w:sz w:val="24"/>
-        </w:rPr>
-        <w:t xml:space="preserve">cada vez mais </w:t>
-      </w:r>
-      <w:r>
-        <w:rPr>
-          <w:rFonts w:ascii="Times New Roman" w:hAnsi="Times New Roman" w:cs="Times New Roman"/>
-          <w:sz w:val="24"/>
-        </w:rPr>
-        <w:t>sua popularidade</w:t>
-      </w:r>
-      <w:r>
-        <w:rPr>
-          <w:rFonts w:ascii="Times New Roman" w:hAnsi="Times New Roman" w:cs="Times New Roman"/>
-          <w:sz w:val="24"/>
-        </w:rPr>
-        <w:t xml:space="preserve">, </w:t>
-      </w:r>
-      <w:r>
-        <w:rPr>
-          <w:rFonts w:ascii="Times New Roman" w:hAnsi="Times New Roman" w:cs="Times New Roman"/>
-          <w:sz w:val="24"/>
-        </w:rPr>
-        <w:t>sendo a plataforma utilizada na criação de diversos softwares de renome, como Amazon Kindle, Google Earth, Guitar Pro, KDE, EA Origin, Oracle VirtualBox e Wireshark (WIKIPEDIA, 2014a).</w:t>
-      </w:r>
-    </w:p>
-    <w:p>
-      <w:pPr>
-        <w:spacing w:line="360" w:lineRule="auto"/>
-        <w:ind w:firstLine="708"/>
-        <w:rPr>
-          <w:rFonts w:ascii="Times New Roman" w:hAnsi="Times New Roman" w:cs="Times New Roman"/>
-          <w:sz w:val="24"/>
-        </w:rPr>
-      </w:pPr>
-      <w:r>
-        <w:rPr>
-          <w:rFonts w:ascii="Times New Roman" w:hAnsi="Times New Roman" w:cs="Times New Roman"/>
-          <w:sz w:val="24"/>
-        </w:rPr>
-        <w:t>Atualmente, o Qt é capaz de compilar aplicações para sistemas desktop, como Windows, Mac OS X e distribuições Linux, assim como algumas plataformas mobile, como Android, iOS, Windows CE e BlackBerry</w:t>
-      </w:r>
-      <w:r>
-        <w:rPr>
-          <w:rFonts w:ascii="Times New Roman" w:hAnsi="Times New Roman" w:cs="Times New Roman"/>
-          <w:sz w:val="24"/>
-        </w:rPr>
-        <w:t xml:space="preserve"> (QTPROJECT, 2014b)</w:t>
-      </w:r>
-      <w:r>
-        <w:rPr>
-          <w:rFonts w:ascii="Times New Roman" w:hAnsi="Times New Roman" w:cs="Times New Roman"/>
-          <w:sz w:val="24"/>
-        </w:rPr>
-        <w:t>. Até o presente momento está em processo de desenvolvimento o suporte para Windows Runtime (WinRT), permitindo a compilação para Windows Phone e utilização da interface MetroUI, das versões Windows 8 e Windows 8.1.</w:t>
-      </w:r>
-      <w:r>
-        <w:rPr>
-          <w:rFonts w:ascii="Times New Roman" w:hAnsi="Times New Roman" w:cs="Times New Roman"/>
-          <w:sz w:val="24"/>
-        </w:rPr>
-        <w:t xml:space="preserve"> (</w:t>
-      </w:r>
-      <w:r>
-        <w:rPr>
-          <w:rFonts w:ascii="Times New Roman" w:hAnsi="Times New Roman" w:cs="Times New Roman"/>
-          <w:sz w:val="24"/>
-        </w:rPr>
-        <w:t>QT PROJECT, 2014a</w:t>
-      </w:r>
-      <w:r>
-        <w:rPr>
-          <w:rFonts w:ascii="Times New Roman" w:hAnsi="Times New Roman" w:cs="Times New Roman"/>
-          <w:sz w:val="24"/>
-        </w:rPr>
-        <w:t>).</w:t>
-      </w:r>
-    </w:p>
-    <w:p>
-      <w:pPr>
-        <w:spacing w:line="360" w:lineRule="auto"/>
-        <w:ind w:firstLine="708"/>
-        <w:rPr>
-          <w:rFonts w:ascii="Times New Roman" w:hAnsi="Times New Roman" w:cs="Times New Roman"/>
-          <w:sz w:val="24"/>
-        </w:rPr>
-      </w:pPr>
+        <w:t>Qt Creator é um ambiente integrado de desenvolvimento (IDE)</w:t>
+      </w:r>
+      <w:r>
+        <w:rPr>
+          <w:rFonts w:ascii="Times New Roman" w:hAnsi="Times New Roman" w:cs="Times New Roman"/>
+          <w:sz w:val="24"/>
+        </w:rPr>
+        <w:t xml:space="preserve"> que provê </w:t>
+      </w:r>
+      <w:r>
+        <w:rPr>
+          <w:rFonts w:ascii="Times New Roman" w:hAnsi="Times New Roman" w:cs="Times New Roman"/>
+          <w:sz w:val="24"/>
+        </w:rPr>
+        <w:t xml:space="preserve">ao </w:t>
+      </w:r>
+      <w:r>
+        <w:rPr>
+          <w:rFonts w:ascii="Times New Roman" w:hAnsi="Times New Roman" w:cs="Times New Roman"/>
+          <w:sz w:val="24"/>
+        </w:rPr>
+        <w:t>usuário ferramentas para modelar e desenvolver aplicaç</w:t>
+      </w:r>
+      <w:r>
+        <w:rPr>
+          <w:rFonts w:ascii="Times New Roman" w:hAnsi="Times New Roman" w:cs="Times New Roman"/>
+          <w:sz w:val="24"/>
+        </w:rPr>
+        <w:t xml:space="preserve">ões com a framework de aplicação Qt (QT PROJECT, 2014c). </w:t>
+      </w:r>
+      <w:r>
+        <w:rPr>
+          <w:rFonts w:ascii="Times New Roman" w:hAnsi="Times New Roman" w:cs="Times New Roman"/>
+          <w:sz w:val="24"/>
+        </w:rPr>
+        <w:t xml:space="preserve">É através desta que </w:t>
+      </w:r>
+      <w:r>
+        <w:rPr>
+          <w:rFonts w:ascii="Times New Roman" w:hAnsi="Times New Roman" w:cs="Times New Roman"/>
+          <w:sz w:val="24"/>
+        </w:rPr>
+        <w:t>desenvolvemos o nosso projeto, e é através desta que o desenvolvedor tem acesso às funcionalidades do framework Qt.</w:t>
+      </w:r>
     </w:p>
     <w:sectPr>
-      <w:headerReference w:type="default" r:id="rId7"/>
+      <w:headerReference w:type="default" r:id="rId8"/>
       <w:pgSz w:w="11906" w:h="16838"/>
       <w:pgMar w:top="1417" w:right="1701" w:bottom="1417" w:left="1701" w:header="708" w:footer="708" w:gutter="0"/>
       <w:cols w:space="708"/>
@@ -368,7 +472,7 @@
 <file path=word/numbering.xml><?xml version="1.0" encoding="utf-8"?>
 <w:numbering xmlns:wpc="http://schemas.microsoft.com/office/word/2010/wordprocessingCanvas" xmlns:mc="http://schemas.openxmlformats.org/markup-compatibility/2006" xmlns:o="urn:schemas-microsoft-com:office:office" xmlns:r="http://schemas.openxmlformats.org/officeDocument/2006/relationships" xmlns:m="http://schemas.openxmlformats.org/officeDocument/2006/math" xmlns:v="urn:schemas-microsoft-com:vml" xmlns:wp14="http://schemas.microsoft.com/office/word/2010/wordprocessingDrawing" xmlns:wp="http://schemas.openxmlformats.org/drawingml/2006/wordprocessingDrawing" xmlns:w10="urn:schemas-microsoft-com:office:word" xmlns:w="http://schemas.openxmlformats.org/wordprocessingml/2006/main" xmlns:w14="http://schemas.microsoft.com/office/word/2010/wordml" xmlns:w15="http://schemas.microsoft.com/office/word/2012/wordml" xmlns:wpg="http://schemas.microsoft.com/office/word/2010/wordprocessingGroup" xmlns:wpi="http://schemas.microsoft.com/office/word/2010/wordprocessingInk" xmlns:wne="http://schemas.microsoft.com/office/word/2006/wordml" xmlns:wps="http://schemas.microsoft.com/office/word/2010/wordprocessingShape" mc:Ignorable="w14 w15 wp14">
   <w:abstractNum w:abstractNumId="0">
-    <w:nsid w:val="55097D2C"/>
+    <w:nsid w:val="160D131F"/>
     <w:multiLevelType w:val="multilevel"/>
     <w:tmpl w:val="0422E2C4"/>
     <w:lvl w:ilvl="0">
@@ -480,8 +584,357 @@
       </w:rPr>
     </w:lvl>
   </w:abstractNum>
+  <w:abstractNum w:abstractNumId="1">
+    <w:nsid w:val="55097D2C"/>
+    <w:multiLevelType w:val="multilevel"/>
+    <w:tmpl w:val="D06C45BA"/>
+    <w:lvl w:ilvl="0">
+      <w:start w:val="2"/>
+      <w:numFmt w:val="decimal"/>
+      <w:lvlText w:val="%1"/>
+      <w:lvlJc w:val="left"/>
+      <w:pPr>
+        <w:ind w:left="794" w:hanging="794"/>
+      </w:pPr>
+      <w:rPr>
+        <w:rFonts w:hint="default"/>
+      </w:rPr>
+    </w:lvl>
+    <w:lvl w:ilvl="1">
+      <w:start w:val="1"/>
+      <w:numFmt w:val="decimal"/>
+      <w:lvlText w:val="%1.%2"/>
+      <w:lvlJc w:val="left"/>
+      <w:pPr>
+        <w:ind w:left="792" w:hanging="792"/>
+      </w:pPr>
+      <w:rPr>
+        <w:rFonts w:hint="default"/>
+        <w:b/>
+      </w:rPr>
+    </w:lvl>
+    <w:lvl w:ilvl="2">
+      <w:start w:val="1"/>
+      <w:numFmt w:val="decimal"/>
+      <w:lvlText w:val="%1.%2.%3."/>
+      <w:lvlJc w:val="left"/>
+      <w:pPr>
+        <w:ind w:left="1224" w:hanging="504"/>
+      </w:pPr>
+      <w:rPr>
+        <w:rFonts w:hint="default"/>
+      </w:rPr>
+    </w:lvl>
+    <w:lvl w:ilvl="3">
+      <w:start w:val="1"/>
+      <w:numFmt w:val="decimal"/>
+      <w:lvlText w:val="%1.%2.%3.%4."/>
+      <w:lvlJc w:val="left"/>
+      <w:pPr>
+        <w:ind w:left="1728" w:hanging="648"/>
+      </w:pPr>
+      <w:rPr>
+        <w:rFonts w:hint="default"/>
+      </w:rPr>
+    </w:lvl>
+    <w:lvl w:ilvl="4">
+      <w:start w:val="1"/>
+      <w:numFmt w:val="decimal"/>
+      <w:lvlText w:val="%1.%2.%3.%4.%5."/>
+      <w:lvlJc w:val="left"/>
+      <w:pPr>
+        <w:ind w:left="2232" w:hanging="792"/>
+      </w:pPr>
+      <w:rPr>
+        <w:rFonts w:hint="default"/>
+      </w:rPr>
+    </w:lvl>
+    <w:lvl w:ilvl="5">
+      <w:start w:val="1"/>
+      <w:numFmt w:val="decimal"/>
+      <w:lvlText w:val="%1.%2.%3.%4.%5.%6."/>
+      <w:lvlJc w:val="left"/>
+      <w:pPr>
+        <w:ind w:left="2736" w:hanging="936"/>
+      </w:pPr>
+      <w:rPr>
+        <w:rFonts w:hint="default"/>
+      </w:rPr>
+    </w:lvl>
+    <w:lvl w:ilvl="6">
+      <w:start w:val="1"/>
+      <w:numFmt w:val="decimal"/>
+      <w:lvlText w:val="%1.%2.%3.%4.%5.%6.%7."/>
+      <w:lvlJc w:val="left"/>
+      <w:pPr>
+        <w:ind w:left="3240" w:hanging="1080"/>
+      </w:pPr>
+      <w:rPr>
+        <w:rFonts w:hint="default"/>
+      </w:rPr>
+    </w:lvl>
+    <w:lvl w:ilvl="7">
+      <w:start w:val="1"/>
+      <w:numFmt w:val="decimal"/>
+      <w:lvlText w:val="%1.%2.%3.%4.%5.%6.%7.%8."/>
+      <w:lvlJc w:val="left"/>
+      <w:pPr>
+        <w:ind w:left="3744" w:hanging="1224"/>
+      </w:pPr>
+      <w:rPr>
+        <w:rFonts w:hint="default"/>
+      </w:rPr>
+    </w:lvl>
+    <w:lvl w:ilvl="8">
+      <w:start w:val="1"/>
+      <w:numFmt w:val="decimal"/>
+      <w:lvlText w:val="%1.%2.%3.%4.%5.%6.%7.%8.%9."/>
+      <w:lvlJc w:val="left"/>
+      <w:pPr>
+        <w:ind w:left="4320" w:hanging="1440"/>
+      </w:pPr>
+      <w:rPr>
+        <w:rFonts w:hint="default"/>
+      </w:rPr>
+    </w:lvl>
+  </w:abstractNum>
+  <w:abstractNum w:abstractNumId="2">
+    <w:nsid w:val="5A372752"/>
+    <w:multiLevelType w:val="multilevel"/>
+    <w:tmpl w:val="0422E2C4"/>
+    <w:lvl w:ilvl="0">
+      <w:start w:val="2"/>
+      <w:numFmt w:val="decimal"/>
+      <w:lvlText w:val="%1"/>
+      <w:lvlJc w:val="left"/>
+      <w:pPr>
+        <w:ind w:left="794" w:hanging="794"/>
+      </w:pPr>
+      <w:rPr>
+        <w:rFonts w:hint="default"/>
+      </w:rPr>
+    </w:lvl>
+    <w:lvl w:ilvl="1">
+      <w:start w:val="1"/>
+      <w:numFmt w:val="decimal"/>
+      <w:lvlText w:val="%1.%2"/>
+      <w:lvlJc w:val="left"/>
+      <w:pPr>
+        <w:ind w:left="792" w:hanging="792"/>
+      </w:pPr>
+      <w:rPr>
+        <w:rFonts w:hint="default"/>
+      </w:rPr>
+    </w:lvl>
+    <w:lvl w:ilvl="2">
+      <w:start w:val="1"/>
+      <w:numFmt w:val="decimal"/>
+      <w:lvlText w:val="%1.%2.%3."/>
+      <w:lvlJc w:val="left"/>
+      <w:pPr>
+        <w:ind w:left="1224" w:hanging="504"/>
+      </w:pPr>
+      <w:rPr>
+        <w:rFonts w:hint="default"/>
+      </w:rPr>
+    </w:lvl>
+    <w:lvl w:ilvl="3">
+      <w:start w:val="1"/>
+      <w:numFmt w:val="decimal"/>
+      <w:lvlText w:val="%1.%2.%3.%4."/>
+      <w:lvlJc w:val="left"/>
+      <w:pPr>
+        <w:ind w:left="1728" w:hanging="648"/>
+      </w:pPr>
+      <w:rPr>
+        <w:rFonts w:hint="default"/>
+      </w:rPr>
+    </w:lvl>
+    <w:lvl w:ilvl="4">
+      <w:start w:val="1"/>
+      <w:numFmt w:val="decimal"/>
+      <w:lvlText w:val="%1.%2.%3.%4.%5."/>
+      <w:lvlJc w:val="left"/>
+      <w:pPr>
+        <w:ind w:left="2232" w:hanging="792"/>
+      </w:pPr>
+      <w:rPr>
+        <w:rFonts w:hint="default"/>
+      </w:rPr>
+    </w:lvl>
+    <w:lvl w:ilvl="5">
+      <w:start w:val="1"/>
+      <w:numFmt w:val="decimal"/>
+      <w:lvlText w:val="%1.%2.%3.%4.%5.%6."/>
+      <w:lvlJc w:val="left"/>
+      <w:pPr>
+        <w:ind w:left="2736" w:hanging="936"/>
+      </w:pPr>
+      <w:rPr>
+        <w:rFonts w:hint="default"/>
+      </w:rPr>
+    </w:lvl>
+    <w:lvl w:ilvl="6">
+      <w:start w:val="1"/>
+      <w:numFmt w:val="decimal"/>
+      <w:lvlText w:val="%1.%2.%3.%4.%5.%6.%7."/>
+      <w:lvlJc w:val="left"/>
+      <w:pPr>
+        <w:ind w:left="3240" w:hanging="1080"/>
+      </w:pPr>
+      <w:rPr>
+        <w:rFonts w:hint="default"/>
+      </w:rPr>
+    </w:lvl>
+    <w:lvl w:ilvl="7">
+      <w:start w:val="1"/>
+      <w:numFmt w:val="decimal"/>
+      <w:lvlText w:val="%1.%2.%3.%4.%5.%6.%7.%8."/>
+      <w:lvlJc w:val="left"/>
+      <w:pPr>
+        <w:ind w:left="3744" w:hanging="1224"/>
+      </w:pPr>
+      <w:rPr>
+        <w:rFonts w:hint="default"/>
+      </w:rPr>
+    </w:lvl>
+    <w:lvl w:ilvl="8">
+      <w:start w:val="1"/>
+      <w:numFmt w:val="decimal"/>
+      <w:lvlText w:val="%1.%2.%3.%4.%5.%6.%7.%8.%9."/>
+      <w:lvlJc w:val="left"/>
+      <w:pPr>
+        <w:ind w:left="4320" w:hanging="1440"/>
+      </w:pPr>
+      <w:rPr>
+        <w:rFonts w:hint="default"/>
+      </w:rPr>
+    </w:lvl>
+  </w:abstractNum>
+  <w:abstractNum w:abstractNumId="3">
+    <w:nsid w:val="7CAE6D56"/>
+    <w:multiLevelType w:val="multilevel"/>
+    <w:tmpl w:val="0422E2C4"/>
+    <w:lvl w:ilvl="0">
+      <w:start w:val="2"/>
+      <w:numFmt w:val="decimal"/>
+      <w:lvlText w:val="%1"/>
+      <w:lvlJc w:val="left"/>
+      <w:pPr>
+        <w:ind w:left="794" w:hanging="794"/>
+      </w:pPr>
+      <w:rPr>
+        <w:rFonts w:hint="default"/>
+      </w:rPr>
+    </w:lvl>
+    <w:lvl w:ilvl="1">
+      <w:start w:val="1"/>
+      <w:numFmt w:val="decimal"/>
+      <w:lvlText w:val="%1.%2"/>
+      <w:lvlJc w:val="left"/>
+      <w:pPr>
+        <w:ind w:left="792" w:hanging="792"/>
+      </w:pPr>
+      <w:rPr>
+        <w:rFonts w:hint="default"/>
+      </w:rPr>
+    </w:lvl>
+    <w:lvl w:ilvl="2">
+      <w:start w:val="1"/>
+      <w:numFmt w:val="decimal"/>
+      <w:lvlText w:val="%1.%2.%3."/>
+      <w:lvlJc w:val="left"/>
+      <w:pPr>
+        <w:ind w:left="1224" w:hanging="504"/>
+      </w:pPr>
+      <w:rPr>
+        <w:rFonts w:hint="default"/>
+      </w:rPr>
+    </w:lvl>
+    <w:lvl w:ilvl="3">
+      <w:start w:val="1"/>
+      <w:numFmt w:val="decimal"/>
+      <w:lvlText w:val="%1.%2.%3.%4."/>
+      <w:lvlJc w:val="left"/>
+      <w:pPr>
+        <w:ind w:left="1728" w:hanging="648"/>
+      </w:pPr>
+      <w:rPr>
+        <w:rFonts w:hint="default"/>
+      </w:rPr>
+    </w:lvl>
+    <w:lvl w:ilvl="4">
+      <w:start w:val="1"/>
+      <w:numFmt w:val="decimal"/>
+      <w:lvlText w:val="%1.%2.%3.%4.%5."/>
+      <w:lvlJc w:val="left"/>
+      <w:pPr>
+        <w:ind w:left="2232" w:hanging="792"/>
+      </w:pPr>
+      <w:rPr>
+        <w:rFonts w:hint="default"/>
+      </w:rPr>
+    </w:lvl>
+    <w:lvl w:ilvl="5">
+      <w:start w:val="1"/>
+      <w:numFmt w:val="decimal"/>
+      <w:lvlText w:val="%1.%2.%3.%4.%5.%6."/>
+      <w:lvlJc w:val="left"/>
+      <w:pPr>
+        <w:ind w:left="2736" w:hanging="936"/>
+      </w:pPr>
+      <w:rPr>
+        <w:rFonts w:hint="default"/>
+      </w:rPr>
+    </w:lvl>
+    <w:lvl w:ilvl="6">
+      <w:start w:val="1"/>
+      <w:numFmt w:val="decimal"/>
+      <w:lvlText w:val="%1.%2.%3.%4.%5.%6.%7."/>
+      <w:lvlJc w:val="left"/>
+      <w:pPr>
+        <w:ind w:left="3240" w:hanging="1080"/>
+      </w:pPr>
+      <w:rPr>
+        <w:rFonts w:hint="default"/>
+      </w:rPr>
+    </w:lvl>
+    <w:lvl w:ilvl="7">
+      <w:start w:val="1"/>
+      <w:numFmt w:val="decimal"/>
+      <w:lvlText w:val="%1.%2.%3.%4.%5.%6.%7.%8."/>
+      <w:lvlJc w:val="left"/>
+      <w:pPr>
+        <w:ind w:left="3744" w:hanging="1224"/>
+      </w:pPr>
+      <w:rPr>
+        <w:rFonts w:hint="default"/>
+      </w:rPr>
+    </w:lvl>
+    <w:lvl w:ilvl="8">
+      <w:start w:val="1"/>
+      <w:numFmt w:val="decimal"/>
+      <w:lvlText w:val="%1.%2.%3.%4.%5.%6.%7.%8.%9."/>
+      <w:lvlJc w:val="left"/>
+      <w:pPr>
+        <w:ind w:left="4320" w:hanging="1440"/>
+      </w:pPr>
+      <w:rPr>
+        <w:rFonts w:hint="default"/>
+      </w:rPr>
+    </w:lvl>
+  </w:abstractNum>
   <w:num w:numId="1">
+    <w:abstractNumId w:val="1"/>
+  </w:num>
+  <w:num w:numId="2">
+    <w:abstractNumId w:val="3"/>
+  </w:num>
+  <w:num w:numId="3">
     <w:abstractNumId w:val="0"/>
+  </w:num>
+  <w:num w:numId="4">
+    <w:abstractNumId w:val="2"/>
   </w:num>
 </w:numbering>
 </file>
@@ -1235,4 +1688,16 @@
     </a:ext>
   </a:extLst>
 </a:theme>
+</file>
+
+<file path=customXml/item1.xml><?xml version="1.0" encoding="utf-8"?>
+<b:Sources xmlns:b="http://schemas.openxmlformats.org/officeDocument/2006/bibliography" xmlns="http://schemas.openxmlformats.org/officeDocument/2006/bibliography" SelectedStyle="\APASixthEditionOfficeOnline.xsl" StyleName="APA" Version="6"/>
+</file>
+
+<file path=customXml/itemProps1.xml><?xml version="1.0" encoding="utf-8"?>
+<ds:datastoreItem xmlns:ds="http://schemas.openxmlformats.org/officeDocument/2006/customXml" ds:itemID="{947A977D-F75A-4FED-AAA7-618582547CA8}">
+  <ds:schemaRefs>
+    <ds:schemaRef ds:uri="http://schemas.openxmlformats.org/officeDocument/2006/bibliography"/>
+  </ds:schemaRefs>
+</ds:datastoreItem>
 </file>
</xml_diff>